<commit_message>
Imp links for ML; Cpp file updated
</commit_message>
<xml_diff>
--- a/Random-stuff/C_terms.docx
+++ b/Random-stuff/C_terms.docx
@@ -717,15 +717,13 @@
       <w:r>
         <w:br w:type="page"/>
       </w:r>
-      <w:bookmarkStart w:id="0" w:name="_GoBack"/>
-      <w:bookmarkEnd w:id="0"/>
     </w:p>
     <w:p>
       <w:pPr>
         <w:pStyle w:val="Heading1"/>
         <w:jc w:val="center"/>
       </w:pPr>
-      <w:bookmarkStart w:id="1" w:name="_Toc18359619"/>
+      <w:bookmarkStart w:id="0" w:name="_Toc18359619"/>
       <w:r>
         <w:lastRenderedPageBreak/>
         <w:t>Explicit</w:t>
@@ -733,7 +731,7 @@
       <w:r>
         <w:t xml:space="preserve"> Functions</w:t>
       </w:r>
-      <w:bookmarkEnd w:id="1"/>
+      <w:bookmarkEnd w:id="0"/>
     </w:p>
     <w:p>
       <w:r>
@@ -1644,11 +1642,11 @@
         <w:pStyle w:val="Heading1"/>
         <w:jc w:val="center"/>
       </w:pPr>
-      <w:bookmarkStart w:id="2" w:name="_Toc18359620"/>
+      <w:bookmarkStart w:id="1" w:name="_Toc18359620"/>
       <w:r>
         <w:t>Design Pattern</w:t>
       </w:r>
-      <w:bookmarkEnd w:id="2"/>
+      <w:bookmarkEnd w:id="1"/>
     </w:p>
     <w:p>
       <w:pPr>
@@ -1658,14 +1656,14 @@
           <w:rFonts w:eastAsia="Times New Roman"/>
         </w:rPr>
       </w:pPr>
-      <w:bookmarkStart w:id="3" w:name="_Toc18359621"/>
+      <w:bookmarkStart w:id="2" w:name="_Toc18359621"/>
       <w:r>
         <w:rPr>
           <w:rFonts w:eastAsia="Times New Roman"/>
         </w:rPr>
         <w:t>Command design pattern</w:t>
       </w:r>
-      <w:bookmarkEnd w:id="3"/>
+      <w:bookmarkEnd w:id="2"/>
     </w:p>
     <w:p>
       <w:pPr>
@@ -6549,14 +6547,14 @@
           <w:rFonts w:eastAsia="Times New Roman"/>
         </w:rPr>
       </w:pPr>
-      <w:bookmarkStart w:id="4" w:name="_Toc18359622"/>
+      <w:bookmarkStart w:id="3" w:name="_Toc18359622"/>
       <w:r>
         <w:rPr>
           <w:rFonts w:eastAsia="Times New Roman"/>
         </w:rPr>
         <w:t>Const Keyword in C++</w:t>
       </w:r>
-      <w:bookmarkEnd w:id="4"/>
+      <w:bookmarkEnd w:id="3"/>
     </w:p>
     <w:p>
       <w:hyperlink r:id="rId8" w:history="1">
@@ -6589,7 +6587,7 @@
         <w:pStyle w:val="Heading1"/>
         <w:jc w:val="center"/>
       </w:pPr>
-      <w:bookmarkStart w:id="5" w:name="_Toc18359623"/>
+      <w:bookmarkStart w:id="4" w:name="_Toc18359623"/>
       <w:r>
         <w:t>PIMPL Idiom (Pointer to I</w:t>
       </w:r>
@@ -6599,7 +6597,7 @@
       <w:r>
         <w:t>ementation)</w:t>
       </w:r>
-      <w:bookmarkEnd w:id="5"/>
+      <w:bookmarkEnd w:id="4"/>
     </w:p>
     <w:p>
       <w:r>
@@ -8333,11 +8331,11 @@
         <w:pStyle w:val="Heading1"/>
         <w:jc w:val="center"/>
       </w:pPr>
-      <w:bookmarkStart w:id="6" w:name="_Toc18359624"/>
+      <w:bookmarkStart w:id="5" w:name="_Toc18359624"/>
       <w:r>
         <w:t>Smart Pointers</w:t>
       </w:r>
-      <w:bookmarkEnd w:id="6"/>
+      <w:bookmarkEnd w:id="5"/>
     </w:p>
     <w:p>
       <w:hyperlink r:id="rId10" w:tgtFrame="_blank" w:history="1">
@@ -9602,7 +9600,7 @@
         <w:pStyle w:val="Heading1"/>
         <w:jc w:val="center"/>
       </w:pPr>
-      <w:bookmarkStart w:id="7" w:name="_Toc18359625"/>
+      <w:bookmarkStart w:id="6" w:name="_Toc18359625"/>
       <w:r>
         <w:t>a</w:t>
       </w:r>
@@ -9619,7 +9617,7 @@
         </w:rPr>
         <w:t>decltype</w:t>
       </w:r>
-      <w:bookmarkEnd w:id="7"/>
+      <w:bookmarkEnd w:id="6"/>
       <w:proofErr w:type="spellEnd"/>
     </w:p>
     <w:p>
@@ -11123,11 +11121,11 @@
         <w:pStyle w:val="Heading1"/>
         <w:jc w:val="center"/>
       </w:pPr>
-      <w:bookmarkStart w:id="8" w:name="_Toc18359626"/>
+      <w:bookmarkStart w:id="7" w:name="_Toc18359626"/>
       <w:r>
         <w:t>Map Compare function</w:t>
       </w:r>
-      <w:bookmarkEnd w:id="8"/>
+      <w:bookmarkEnd w:id="7"/>
     </w:p>
     <w:p/>
     <w:p>
@@ -12539,8 +12537,27 @@
         <w:t>}</w:t>
       </w:r>
     </w:p>
-    <w:p/>
-    <w:p/>
+    <w:p>
+      <w:pPr>
+        <w:pStyle w:val="Heading1"/>
+        <w:jc w:val="center"/>
+      </w:pPr>
+      <w:r>
+        <w:t>Template Inheritance</w:t>
+      </w:r>
+    </w:p>
+    <w:p>
+      <w:hyperlink r:id="rId11" w:history="1">
+        <w:r>
+          <w:rPr>
+            <w:rStyle w:val="Hyperlink"/>
+          </w:rPr>
+          <w:t>https://blog.feabhas.com/2014/06/template-inheritance/</w:t>
+        </w:r>
+      </w:hyperlink>
+      <w:bookmarkStart w:id="8" w:name="_GoBack"/>
+      <w:bookmarkEnd w:id="8"/>
+    </w:p>
     <w:p/>
     <w:p/>
     <w:p/>
@@ -14338,7 +14355,7 @@
 </file>
 
 <file path=customXml/itemProps1.xml><?xml version="1.0" encoding="utf-8"?>
-<ds:datastoreItem xmlns:ds="http://schemas.openxmlformats.org/officeDocument/2006/customXml" ds:itemID="{BDF3CFBF-35C3-4B20-A094-74662E95A987}">
+<ds:datastoreItem xmlns:ds="http://schemas.openxmlformats.org/officeDocument/2006/customXml" ds:itemID="{DA0BCBD2-37A1-4811-AC91-5AFD7414A27E}">
   <ds:schemaRefs>
     <ds:schemaRef ds:uri="http://schemas.openxmlformats.org/officeDocument/2006/bibliography"/>
   </ds:schemaRefs>

</xml_diff>